<commit_message>
first conversion to send
</commit_message>
<xml_diff>
--- a/document_app/templates/document_app/templates.docx
+++ b/document_app/templates/document_app/templates.docx
@@ -78,7 +78,10 @@
         </w:rPr>
         <w:tab/>
       </w:r>
-      <w:r>
+    </w:p>
+    <w:p>
+      <w:pPr>
+        <w:spacing w:line="240" w:lineRule="auto"/>
         <w:rPr>
           <w:rFonts w:asciiTheme="majorHAnsi" w:eastAsiaTheme="majorEastAsia" w:hAnsi="SLB Sans Light" w:cstheme="majorBidi"/>
           <w:color w:val="0014DC" w:themeColor="accent1"/>
@@ -86,8 +89,7 @@
           <w:sz w:val="48"/>
           <w:szCs w:val="48"/>
         </w:rPr>
-        <w:t>{}</w:t>
-      </w:r>
+      </w:pPr>
       <w:r>
         <w:rPr>
           <w:rFonts w:asciiTheme="majorHAnsi" w:eastAsiaTheme="majorEastAsia" w:hAnsi="SLB Sans Light" w:cstheme="majorBidi"/>
@@ -96,8 +98,19 @@
           <w:sz w:val="48"/>
           <w:szCs w:val="48"/>
         </w:rPr>
-        <w:t>Client Logos</w:t>
-      </w:r>
+        <w:br w:type="page"/>
+      </w:r>
+    </w:p>
+    <w:p>
+      <w:pPr>
+        <w:rPr>
+          <w:rFonts w:asciiTheme="majorHAnsi" w:eastAsiaTheme="majorEastAsia" w:hAnsi="SLB Sans Light" w:cstheme="majorBidi"/>
+          <w:color w:val="0014DC" w:themeColor="accent1"/>
+          <w:kern w:val="24"/>
+          <w:sz w:val="48"/>
+          <w:szCs w:val="48"/>
+        </w:rPr>
+      </w:pPr>
     </w:p>
     <w:p>
       <w:pPr>
@@ -468,8 +481,6 @@
           <w:szCs w:val="24"/>
         </w:rPr>
       </w:pPr>
-      <w:bookmarkStart w:id="0" w:name="_GoBack"/>
-      <w:bookmarkEnd w:id="0"/>
     </w:p>
     <w:tbl>
       <w:tblPr>
@@ -536,7 +547,19 @@
                 <w:sz w:val="28"/>
                 <w:szCs w:val="28"/>
               </w:rPr>
-              <w:t>`{{ well_name }}`</w:t>
+              <w:t>`{{well_name</w:t>
+            </w:r>
+            <w:r>
+              <w:rPr>
+                <w:rFonts w:ascii="SLB Sans" w:eastAsiaTheme="minorEastAsia" w:hAnsi="SLB Sans"/>
+                <w:b/>
+                <w:bCs/>
+                <w:color w:val="0014DC" w:themeColor="accent1"/>
+                <w:kern w:val="24"/>
+                <w:sz w:val="28"/>
+                <w:szCs w:val="28"/>
+              </w:rPr>
+              <w:t>}}`</w:t>
             </w:r>
           </w:p>
         </w:tc>
@@ -607,7 +630,7 @@
                 <w:sz w:val="28"/>
                 <w:szCs w:val="28"/>
               </w:rPr>
-              <w:t xml:space="preserve"> </w:t>
+              <w:t>c</w:t>
             </w:r>
             <w:r>
               <w:rPr>
@@ -619,7 +642,7 @@
                 <w:sz w:val="28"/>
                 <w:szCs w:val="28"/>
               </w:rPr>
-              <w:t>Client}}`,  `{{</w:t>
+              <w:t>lient}}`,  `{{</w:t>
             </w:r>
             <w:r>
               <w:rPr>
@@ -631,7 +654,7 @@
                 <w:sz w:val="28"/>
                 <w:szCs w:val="28"/>
               </w:rPr>
-              <w:t xml:space="preserve"> </w:t>
+              <w:t>country</w:t>
             </w:r>
             <w:r>
               <w:rPr>
@@ -643,7 +666,7 @@
                 <w:sz w:val="28"/>
                 <w:szCs w:val="28"/>
               </w:rPr>
-              <w:t>Country }}`</w:t>
+              <w:t>}}`</w:t>
             </w:r>
           </w:p>
         </w:tc>
@@ -714,7 +737,19 @@
                 <w:sz w:val="28"/>
                 <w:szCs w:val="28"/>
               </w:rPr>
-              <w:t>`{{ Geounit }}`</w:t>
+              <w:t>`{{geounit</w:t>
+            </w:r>
+            <w:r>
+              <w:rPr>
+                <w:rFonts w:ascii="SLB Sans" w:eastAsiaTheme="minorEastAsia" w:hAnsi="SLB Sans"/>
+                <w:b/>
+                <w:bCs/>
+                <w:color w:val="0014DC" w:themeColor="accent1"/>
+                <w:kern w:val="24"/>
+                <w:sz w:val="28"/>
+                <w:szCs w:val="28"/>
+              </w:rPr>
+              <w:t>}}`</w:t>
             </w:r>
           </w:p>
         </w:tc>
@@ -809,7 +844,7 @@
                 <w:sz w:val="28"/>
                 <w:szCs w:val="28"/>
               </w:rPr>
-              <w:t xml:space="preserve"> </w:t>
+              <w:t>l</w:t>
             </w:r>
             <w:r>
               <w:rPr>
@@ -821,7 +856,7 @@
                 <w:sz w:val="28"/>
                 <w:szCs w:val="28"/>
               </w:rPr>
-              <w:t>Location}}`, `{{</w:t>
+              <w:t>ocation}}`, `{{</w:t>
             </w:r>
             <w:r>
               <w:rPr>
@@ -833,8 +868,10 @@
                 <w:sz w:val="28"/>
                 <w:szCs w:val="28"/>
               </w:rPr>
-              <w:t xml:space="preserve"> </w:t>
-            </w:r>
+              <w:t>country</w:t>
+            </w:r>
+            <w:bookmarkStart w:id="0" w:name="_GoBack"/>
+            <w:bookmarkEnd w:id="0"/>
             <w:r>
               <w:rPr>
                 <w:rFonts w:ascii="SLB Sans" w:eastAsiaTheme="minorEastAsia" w:hAnsi="SLB Sans"/>
@@ -845,7 +882,7 @@
                 <w:sz w:val="28"/>
                 <w:szCs w:val="28"/>
               </w:rPr>
-              <w:t>Country }}`</w:t>
+              <w:t>}}`</w:t>
             </w:r>
           </w:p>
         </w:tc>
@@ -18583,7 +18620,7 @@
               <wp:docPr id="13" name="Text Box 13" descr="SLB-Private">
                 <a:extLst xmlns:a="http://schemas.openxmlformats.org/drawingml/2006/main">
                   <a:ext uri="{5AE41FA2-C0FF-4470-9BD4-5FADCA87CBE2}">
-                    <aclsh:classification xmlns="" xmlns:cx="http://schemas.microsoft.com/office/drawing/2014/chartex" xmlns:cx1="http://schemas.microsoft.com/office/drawing/2015/9/8/chartex" xmlns:cx2="http://schemas.microsoft.com/office/drawing/2015/10/21/chartex" xmlns:cx3="http://schemas.microsoft.com/office/drawing/2016/5/9/chartex" xmlns:cx4="http://schemas.microsoft.com/office/drawing/2016/5/10/chartex" xmlns:cx5="http://schemas.microsoft.com/office/drawing/2016/5/11/chartex" xmlns:cx6="http://schemas.microsoft.com/office/drawing/2016/5/12/chartex" xmlns:cx7="http://schemas.microsoft.com/office/drawing/2016/5/13/chartex" xmlns:cx8="http://schemas.microsoft.com/office/drawing/2016/5/14/chartex" xmlns:aink="http://schemas.microsoft.com/office/drawing/2016/ink" xmlns:am3d="http://schemas.microsoft.com/office/drawing/2017/model3d" xmlns:o="urn:schemas-microsoft-com:office:office" xmlns:oel="http://schemas.microsoft.com/office/2019/extlst" xmlns:v="urn:schemas-microsoft-com:vml" xmlns:w10="urn:schemas-microsoft-com:office:word" xmlns:w="http://schemas.openxmlformats.org/wordprocessingml/2006/main" xmlns:w16cex="http://schemas.microsoft.com/office/word/2018/wordml/cex" xmlns:w16cid="http://schemas.microsoft.com/office/word/2016/wordml/cid" xmlns:w16="http://schemas.microsoft.com/office/word/2018/wordml" xmlns:w16du="http://schemas.microsoft.com/office/word/2023/wordml/word16du" xmlns:w16sdtdh="http://schemas.microsoft.com/office/word/2020/wordml/sdtdatahash" xmlns:w16se="http://schemas.microsoft.com/office/word/2015/wordml/symex" xmlns:aclsh="http://schemas.microsoft.com/office/drawing/2020/classificationShape" xmlns:arto="http://schemas.microsoft.com/office/word/2006/arto" classificationOutcomeType="ftr"/>
+                    <aclsh:classification xmlns:arto="http://schemas.microsoft.com/office/word/2006/arto" xmlns:aclsh="http://schemas.microsoft.com/office/drawing/2020/classificationShape" xmlns:w16se="http://schemas.microsoft.com/office/word/2015/wordml/symex" xmlns:w16sdtdh="http://schemas.microsoft.com/office/word/2020/wordml/sdtdatahash" xmlns:w16du="http://schemas.microsoft.com/office/word/2023/wordml/word16du" xmlns:w16="http://schemas.microsoft.com/office/word/2018/wordml" xmlns:w16cid="http://schemas.microsoft.com/office/word/2016/wordml/cid" xmlns:w16cex="http://schemas.microsoft.com/office/word/2018/wordml/cex" xmlns:w="http://schemas.openxmlformats.org/wordprocessingml/2006/main" xmlns:w10="urn:schemas-microsoft-com:office:word" xmlns:v="urn:schemas-microsoft-com:vml" xmlns:oel="http://schemas.microsoft.com/office/2019/extlst" xmlns:o="urn:schemas-microsoft-com:office:office" xmlns:am3d="http://schemas.microsoft.com/office/drawing/2017/model3d" xmlns:aink="http://schemas.microsoft.com/office/drawing/2016/ink" xmlns:cx8="http://schemas.microsoft.com/office/drawing/2016/5/14/chartex" xmlns:cx7="http://schemas.microsoft.com/office/drawing/2016/5/13/chartex" xmlns:cx6="http://schemas.microsoft.com/office/drawing/2016/5/12/chartex" xmlns:cx5="http://schemas.microsoft.com/office/drawing/2016/5/11/chartex" xmlns:cx4="http://schemas.microsoft.com/office/drawing/2016/5/10/chartex" xmlns:cx3="http://schemas.microsoft.com/office/drawing/2016/5/9/chartex" xmlns:cx2="http://schemas.microsoft.com/office/drawing/2015/10/21/chartex" xmlns:cx1="http://schemas.microsoft.com/office/drawing/2015/9/8/chartex" xmlns:cx="http://schemas.microsoft.com/office/drawing/2014/chartex" xmlns="" classificationOutcomeType="ftr"/>
                   </a:ext>
                 </a:extLst>
               </wp:docPr>
@@ -18736,7 +18773,7 @@
             <w:sz w:val="18"/>
             <w:szCs w:val="18"/>
           </w:rPr>
-          <w:t>7</w:t>
+          <w:t>8</w:t>
         </w:r>
         <w:r>
           <w:rPr>
@@ -18785,7 +18822,7 @@
               <wp:docPr id="14" name="Text Box 14" descr="SLB-Private">
                 <a:extLst xmlns:a="http://schemas.openxmlformats.org/drawingml/2006/main">
                   <a:ext uri="{5AE41FA2-C0FF-4470-9BD4-5FADCA87CBE2}">
-                    <aclsh:classification xmlns="" xmlns:cx="http://schemas.microsoft.com/office/drawing/2014/chartex" xmlns:cx1="http://schemas.microsoft.com/office/drawing/2015/9/8/chartex" xmlns:cx2="http://schemas.microsoft.com/office/drawing/2015/10/21/chartex" xmlns:cx3="http://schemas.microsoft.com/office/drawing/2016/5/9/chartex" xmlns:cx4="http://schemas.microsoft.com/office/drawing/2016/5/10/chartex" xmlns:cx5="http://schemas.microsoft.com/office/drawing/2016/5/11/chartex" xmlns:cx6="http://schemas.microsoft.com/office/drawing/2016/5/12/chartex" xmlns:cx7="http://schemas.microsoft.com/office/drawing/2016/5/13/chartex" xmlns:cx8="http://schemas.microsoft.com/office/drawing/2016/5/14/chartex" xmlns:aink="http://schemas.microsoft.com/office/drawing/2016/ink" xmlns:am3d="http://schemas.microsoft.com/office/drawing/2017/model3d" xmlns:o="urn:schemas-microsoft-com:office:office" xmlns:oel="http://schemas.microsoft.com/office/2019/extlst" xmlns:v="urn:schemas-microsoft-com:vml" xmlns:w10="urn:schemas-microsoft-com:office:word" xmlns:w="http://schemas.openxmlformats.org/wordprocessingml/2006/main" xmlns:w16cex="http://schemas.microsoft.com/office/word/2018/wordml/cex" xmlns:w16cid="http://schemas.microsoft.com/office/word/2016/wordml/cid" xmlns:w16="http://schemas.microsoft.com/office/word/2018/wordml" xmlns:w16du="http://schemas.microsoft.com/office/word/2023/wordml/word16du" xmlns:w16sdtdh="http://schemas.microsoft.com/office/word/2020/wordml/sdtdatahash" xmlns:w16se="http://schemas.microsoft.com/office/word/2015/wordml/symex" xmlns:aclsh="http://schemas.microsoft.com/office/drawing/2020/classificationShape" xmlns:arto="http://schemas.microsoft.com/office/word/2006/arto" classificationOutcomeType="ftr"/>
+                    <aclsh:classification xmlns:arto="http://schemas.microsoft.com/office/word/2006/arto" xmlns:aclsh="http://schemas.microsoft.com/office/drawing/2020/classificationShape" xmlns:w16se="http://schemas.microsoft.com/office/word/2015/wordml/symex" xmlns:w16sdtdh="http://schemas.microsoft.com/office/word/2020/wordml/sdtdatahash" xmlns:w16du="http://schemas.microsoft.com/office/word/2023/wordml/word16du" xmlns:w16="http://schemas.microsoft.com/office/word/2018/wordml" xmlns:w16cid="http://schemas.microsoft.com/office/word/2016/wordml/cid" xmlns:w16cex="http://schemas.microsoft.com/office/word/2018/wordml/cex" xmlns:w="http://schemas.openxmlformats.org/wordprocessingml/2006/main" xmlns:w10="urn:schemas-microsoft-com:office:word" xmlns:v="urn:schemas-microsoft-com:vml" xmlns:oel="http://schemas.microsoft.com/office/2019/extlst" xmlns:o="urn:schemas-microsoft-com:office:office" xmlns:am3d="http://schemas.microsoft.com/office/drawing/2017/model3d" xmlns:aink="http://schemas.microsoft.com/office/drawing/2016/ink" xmlns:cx8="http://schemas.microsoft.com/office/drawing/2016/5/14/chartex" xmlns:cx7="http://schemas.microsoft.com/office/drawing/2016/5/13/chartex" xmlns:cx6="http://schemas.microsoft.com/office/drawing/2016/5/12/chartex" xmlns:cx5="http://schemas.microsoft.com/office/drawing/2016/5/11/chartex" xmlns:cx4="http://schemas.microsoft.com/office/drawing/2016/5/10/chartex" xmlns:cx3="http://schemas.microsoft.com/office/drawing/2016/5/9/chartex" xmlns:cx2="http://schemas.microsoft.com/office/drawing/2015/10/21/chartex" xmlns:cx1="http://schemas.microsoft.com/office/drawing/2015/9/8/chartex" xmlns:cx="http://schemas.microsoft.com/office/drawing/2014/chartex" xmlns="" classificationOutcomeType="ftr"/>
                   </a:ext>
                 </a:extLst>
               </wp:docPr>
@@ -18893,7 +18930,7 @@
               <wp:docPr id="2" name="Text Box 2" descr="SLB-Private">
                 <a:extLst xmlns:a="http://schemas.openxmlformats.org/drawingml/2006/main">
                   <a:ext uri="{5AE41FA2-C0FF-4470-9BD4-5FADCA87CBE2}">
-                    <aclsh:classification xmlns="" xmlns:cx="http://schemas.microsoft.com/office/drawing/2014/chartex" xmlns:cx1="http://schemas.microsoft.com/office/drawing/2015/9/8/chartex" xmlns:cx2="http://schemas.microsoft.com/office/drawing/2015/10/21/chartex" xmlns:cx3="http://schemas.microsoft.com/office/drawing/2016/5/9/chartex" xmlns:cx4="http://schemas.microsoft.com/office/drawing/2016/5/10/chartex" xmlns:cx5="http://schemas.microsoft.com/office/drawing/2016/5/11/chartex" xmlns:cx6="http://schemas.microsoft.com/office/drawing/2016/5/12/chartex" xmlns:cx7="http://schemas.microsoft.com/office/drawing/2016/5/13/chartex" xmlns:cx8="http://schemas.microsoft.com/office/drawing/2016/5/14/chartex" xmlns:aink="http://schemas.microsoft.com/office/drawing/2016/ink" xmlns:am3d="http://schemas.microsoft.com/office/drawing/2017/model3d" xmlns:o="urn:schemas-microsoft-com:office:office" xmlns:oel="http://schemas.microsoft.com/office/2019/extlst" xmlns:v="urn:schemas-microsoft-com:vml" xmlns:w10="urn:schemas-microsoft-com:office:word" xmlns:w="http://schemas.openxmlformats.org/wordprocessingml/2006/main" xmlns:w16cex="http://schemas.microsoft.com/office/word/2018/wordml/cex" xmlns:w16cid="http://schemas.microsoft.com/office/word/2016/wordml/cid" xmlns:w16="http://schemas.microsoft.com/office/word/2018/wordml" xmlns:w16du="http://schemas.microsoft.com/office/word/2023/wordml/word16du" xmlns:w16sdtdh="http://schemas.microsoft.com/office/word/2020/wordml/sdtdatahash" xmlns:w16se="http://schemas.microsoft.com/office/word/2015/wordml/symex" xmlns:aclsh="http://schemas.microsoft.com/office/drawing/2020/classificationShape" xmlns:arto="http://schemas.microsoft.com/office/word/2006/arto" classificationOutcomeType="ftr"/>
+                    <aclsh:classification xmlns:arto="http://schemas.microsoft.com/office/word/2006/arto" xmlns:aclsh="http://schemas.microsoft.com/office/drawing/2020/classificationShape" xmlns:w16se="http://schemas.microsoft.com/office/word/2015/wordml/symex" xmlns:w16sdtdh="http://schemas.microsoft.com/office/word/2020/wordml/sdtdatahash" xmlns:w16du="http://schemas.microsoft.com/office/word/2023/wordml/word16du" xmlns:w16="http://schemas.microsoft.com/office/word/2018/wordml" xmlns:w16cid="http://schemas.microsoft.com/office/word/2016/wordml/cid" xmlns:w16cex="http://schemas.microsoft.com/office/word/2018/wordml/cex" xmlns:w="http://schemas.openxmlformats.org/wordprocessingml/2006/main" xmlns:w10="urn:schemas-microsoft-com:office:word" xmlns:v="urn:schemas-microsoft-com:vml" xmlns:oel="http://schemas.microsoft.com/office/2019/extlst" xmlns:o="urn:schemas-microsoft-com:office:office" xmlns:am3d="http://schemas.microsoft.com/office/drawing/2017/model3d" xmlns:aink="http://schemas.microsoft.com/office/drawing/2016/ink" xmlns:cx8="http://schemas.microsoft.com/office/drawing/2016/5/14/chartex" xmlns:cx7="http://schemas.microsoft.com/office/drawing/2016/5/13/chartex" xmlns:cx6="http://schemas.microsoft.com/office/drawing/2016/5/12/chartex" xmlns:cx5="http://schemas.microsoft.com/office/drawing/2016/5/11/chartex" xmlns:cx4="http://schemas.microsoft.com/office/drawing/2016/5/10/chartex" xmlns:cx3="http://schemas.microsoft.com/office/drawing/2016/5/9/chartex" xmlns:cx2="http://schemas.microsoft.com/office/drawing/2015/10/21/chartex" xmlns:cx1="http://schemas.microsoft.com/office/drawing/2015/9/8/chartex" xmlns:cx="http://schemas.microsoft.com/office/drawing/2014/chartex" xmlns="" classificationOutcomeType="ftr"/>
                   </a:ext>
                 </a:extLst>
               </wp:docPr>
@@ -19046,7 +19083,7 @@
             <w:sz w:val="18"/>
             <w:szCs w:val="18"/>
           </w:rPr>
-          <w:t>16</w:t>
+          <w:t>17</w:t>
         </w:r>
         <w:r>
           <w:rPr>
@@ -19095,7 +19132,7 @@
               <wp:docPr id="1" name="Text Box 1" descr="SLB-Private">
                 <a:extLst xmlns:a="http://schemas.openxmlformats.org/drawingml/2006/main">
                   <a:ext uri="{5AE41FA2-C0FF-4470-9BD4-5FADCA87CBE2}">
-                    <aclsh:classification xmlns="" xmlns:cx="http://schemas.microsoft.com/office/drawing/2014/chartex" xmlns:cx1="http://schemas.microsoft.com/office/drawing/2015/9/8/chartex" xmlns:cx2="http://schemas.microsoft.com/office/drawing/2015/10/21/chartex" xmlns:cx3="http://schemas.microsoft.com/office/drawing/2016/5/9/chartex" xmlns:cx4="http://schemas.microsoft.com/office/drawing/2016/5/10/chartex" xmlns:cx5="http://schemas.microsoft.com/office/drawing/2016/5/11/chartex" xmlns:cx6="http://schemas.microsoft.com/office/drawing/2016/5/12/chartex" xmlns:cx7="http://schemas.microsoft.com/office/drawing/2016/5/13/chartex" xmlns:cx8="http://schemas.microsoft.com/office/drawing/2016/5/14/chartex" xmlns:aink="http://schemas.microsoft.com/office/drawing/2016/ink" xmlns:am3d="http://schemas.microsoft.com/office/drawing/2017/model3d" xmlns:o="urn:schemas-microsoft-com:office:office" xmlns:oel="http://schemas.microsoft.com/office/2019/extlst" xmlns:v="urn:schemas-microsoft-com:vml" xmlns:w10="urn:schemas-microsoft-com:office:word" xmlns:w="http://schemas.openxmlformats.org/wordprocessingml/2006/main" xmlns:w16cex="http://schemas.microsoft.com/office/word/2018/wordml/cex" xmlns:w16cid="http://schemas.microsoft.com/office/word/2016/wordml/cid" xmlns:w16="http://schemas.microsoft.com/office/word/2018/wordml" xmlns:w16du="http://schemas.microsoft.com/office/word/2023/wordml/word16du" xmlns:w16sdtdh="http://schemas.microsoft.com/office/word/2020/wordml/sdtdatahash" xmlns:w16se="http://schemas.microsoft.com/office/word/2015/wordml/symex" xmlns:aclsh="http://schemas.microsoft.com/office/drawing/2020/classificationShape" xmlns:arto="http://schemas.microsoft.com/office/word/2006/arto" classificationOutcomeType="ftr"/>
+                    <aclsh:classification xmlns:arto="http://schemas.microsoft.com/office/word/2006/arto" xmlns:aclsh="http://schemas.microsoft.com/office/drawing/2020/classificationShape" xmlns:w16se="http://schemas.microsoft.com/office/word/2015/wordml/symex" xmlns:w16sdtdh="http://schemas.microsoft.com/office/word/2020/wordml/sdtdatahash" xmlns:w16du="http://schemas.microsoft.com/office/word/2023/wordml/word16du" xmlns:w16="http://schemas.microsoft.com/office/word/2018/wordml" xmlns:w16cid="http://schemas.microsoft.com/office/word/2016/wordml/cid" xmlns:w16cex="http://schemas.microsoft.com/office/word/2018/wordml/cex" xmlns:w="http://schemas.openxmlformats.org/wordprocessingml/2006/main" xmlns:w10="urn:schemas-microsoft-com:office:word" xmlns:v="urn:schemas-microsoft-com:vml" xmlns:oel="http://schemas.microsoft.com/office/2019/extlst" xmlns:o="urn:schemas-microsoft-com:office:office" xmlns:am3d="http://schemas.microsoft.com/office/drawing/2017/model3d" xmlns:aink="http://schemas.microsoft.com/office/drawing/2016/ink" xmlns:cx8="http://schemas.microsoft.com/office/drawing/2016/5/14/chartex" xmlns:cx7="http://schemas.microsoft.com/office/drawing/2016/5/13/chartex" xmlns:cx6="http://schemas.microsoft.com/office/drawing/2016/5/12/chartex" xmlns:cx5="http://schemas.microsoft.com/office/drawing/2016/5/11/chartex" xmlns:cx4="http://schemas.microsoft.com/office/drawing/2016/5/10/chartex" xmlns:cx3="http://schemas.microsoft.com/office/drawing/2016/5/9/chartex" xmlns:cx2="http://schemas.microsoft.com/office/drawing/2015/10/21/chartex" xmlns:cx1="http://schemas.microsoft.com/office/drawing/2015/9/8/chartex" xmlns:cx="http://schemas.microsoft.com/office/drawing/2014/chartex" xmlns="" classificationOutcomeType="ftr"/>
                   </a:ext>
                 </a:extLst>
               </wp:docPr>
@@ -19203,7 +19240,7 @@
               <wp:docPr id="3" name="Text Box 3" descr="SLB-Private">
                 <a:extLst xmlns:a="http://schemas.openxmlformats.org/drawingml/2006/main">
                   <a:ext uri="{5AE41FA2-C0FF-4470-9BD4-5FADCA87CBE2}">
-                    <aclsh:classification xmlns="" xmlns:cx="http://schemas.microsoft.com/office/drawing/2014/chartex" xmlns:cx1="http://schemas.microsoft.com/office/drawing/2015/9/8/chartex" xmlns:cx2="http://schemas.microsoft.com/office/drawing/2015/10/21/chartex" xmlns:cx3="http://schemas.microsoft.com/office/drawing/2016/5/9/chartex" xmlns:cx4="http://schemas.microsoft.com/office/drawing/2016/5/10/chartex" xmlns:cx5="http://schemas.microsoft.com/office/drawing/2016/5/11/chartex" xmlns:cx6="http://schemas.microsoft.com/office/drawing/2016/5/12/chartex" xmlns:cx7="http://schemas.microsoft.com/office/drawing/2016/5/13/chartex" xmlns:cx8="http://schemas.microsoft.com/office/drawing/2016/5/14/chartex" xmlns:aink="http://schemas.microsoft.com/office/drawing/2016/ink" xmlns:am3d="http://schemas.microsoft.com/office/drawing/2017/model3d" xmlns:o="urn:schemas-microsoft-com:office:office" xmlns:oel="http://schemas.microsoft.com/office/2019/extlst" xmlns:v="urn:schemas-microsoft-com:vml" xmlns:w10="urn:schemas-microsoft-com:office:word" xmlns:w="http://schemas.openxmlformats.org/wordprocessingml/2006/main" xmlns:w16cex="http://schemas.microsoft.com/office/word/2018/wordml/cex" xmlns:w16cid="http://schemas.microsoft.com/office/word/2016/wordml/cid" xmlns:w16="http://schemas.microsoft.com/office/word/2018/wordml" xmlns:w16du="http://schemas.microsoft.com/office/word/2023/wordml/word16du" xmlns:w16sdtdh="http://schemas.microsoft.com/office/word/2020/wordml/sdtdatahash" xmlns:w16se="http://schemas.microsoft.com/office/word/2015/wordml/symex" xmlns:aclsh="http://schemas.microsoft.com/office/drawing/2020/classificationShape" xmlns:arto="http://schemas.microsoft.com/office/word/2006/arto" classificationOutcomeType="ftr"/>
+                    <aclsh:classification xmlns:arto="http://schemas.microsoft.com/office/word/2006/arto" xmlns:aclsh="http://schemas.microsoft.com/office/drawing/2020/classificationShape" xmlns:w16se="http://schemas.microsoft.com/office/word/2015/wordml/symex" xmlns:w16sdtdh="http://schemas.microsoft.com/office/word/2020/wordml/sdtdatahash" xmlns:w16du="http://schemas.microsoft.com/office/word/2023/wordml/word16du" xmlns:w16="http://schemas.microsoft.com/office/word/2018/wordml" xmlns:w16cid="http://schemas.microsoft.com/office/word/2016/wordml/cid" xmlns:w16cex="http://schemas.microsoft.com/office/word/2018/wordml/cex" xmlns:w="http://schemas.openxmlformats.org/wordprocessingml/2006/main" xmlns:w10="urn:schemas-microsoft-com:office:word" xmlns:v="urn:schemas-microsoft-com:vml" xmlns:oel="http://schemas.microsoft.com/office/2019/extlst" xmlns:o="urn:schemas-microsoft-com:office:office" xmlns:am3d="http://schemas.microsoft.com/office/drawing/2017/model3d" xmlns:aink="http://schemas.microsoft.com/office/drawing/2016/ink" xmlns:cx8="http://schemas.microsoft.com/office/drawing/2016/5/14/chartex" xmlns:cx7="http://schemas.microsoft.com/office/drawing/2016/5/13/chartex" xmlns:cx6="http://schemas.microsoft.com/office/drawing/2016/5/12/chartex" xmlns:cx5="http://schemas.microsoft.com/office/drawing/2016/5/11/chartex" xmlns:cx4="http://schemas.microsoft.com/office/drawing/2016/5/10/chartex" xmlns:cx3="http://schemas.microsoft.com/office/drawing/2016/5/9/chartex" xmlns:cx2="http://schemas.microsoft.com/office/drawing/2015/10/21/chartex" xmlns:cx1="http://schemas.microsoft.com/office/drawing/2015/9/8/chartex" xmlns:cx="http://schemas.microsoft.com/office/drawing/2014/chartex" xmlns="" classificationOutcomeType="ftr"/>
                   </a:ext>
                 </a:extLst>
               </wp:docPr>
@@ -19405,7 +19442,7 @@
               <wp:docPr id="6" name="Text Box 6" descr="SLB-Private">
                 <a:extLst xmlns:a="http://schemas.openxmlformats.org/drawingml/2006/main">
                   <a:ext uri="{5AE41FA2-C0FF-4470-9BD4-5FADCA87CBE2}">
-                    <aclsh:classification xmlns="" xmlns:cx="http://schemas.microsoft.com/office/drawing/2014/chartex" xmlns:cx1="http://schemas.microsoft.com/office/drawing/2015/9/8/chartex" xmlns:cx2="http://schemas.microsoft.com/office/drawing/2015/10/21/chartex" xmlns:cx3="http://schemas.microsoft.com/office/drawing/2016/5/9/chartex" xmlns:cx4="http://schemas.microsoft.com/office/drawing/2016/5/10/chartex" xmlns:cx5="http://schemas.microsoft.com/office/drawing/2016/5/11/chartex" xmlns:cx6="http://schemas.microsoft.com/office/drawing/2016/5/12/chartex" xmlns:cx7="http://schemas.microsoft.com/office/drawing/2016/5/13/chartex" xmlns:cx8="http://schemas.microsoft.com/office/drawing/2016/5/14/chartex" xmlns:aink="http://schemas.microsoft.com/office/drawing/2016/ink" xmlns:am3d="http://schemas.microsoft.com/office/drawing/2017/model3d" xmlns:o="urn:schemas-microsoft-com:office:office" xmlns:oel="http://schemas.microsoft.com/office/2019/extlst" xmlns:v="urn:schemas-microsoft-com:vml" xmlns:w10="urn:schemas-microsoft-com:office:word" xmlns:w="http://schemas.openxmlformats.org/wordprocessingml/2006/main" xmlns:w16cex="http://schemas.microsoft.com/office/word/2018/wordml/cex" xmlns:w16cid="http://schemas.microsoft.com/office/word/2016/wordml/cid" xmlns:w16="http://schemas.microsoft.com/office/word/2018/wordml" xmlns:w16du="http://schemas.microsoft.com/office/word/2023/wordml/word16du" xmlns:w16sdtdh="http://schemas.microsoft.com/office/word/2020/wordml/sdtdatahash" xmlns:w16se="http://schemas.microsoft.com/office/word/2015/wordml/symex" xmlns:aclsh="http://schemas.microsoft.com/office/drawing/2020/classificationShape" xmlns:arto="http://schemas.microsoft.com/office/word/2006/arto" classificationOutcomeType="ftr"/>
+                    <aclsh:classification xmlns:arto="http://schemas.microsoft.com/office/word/2006/arto" xmlns:aclsh="http://schemas.microsoft.com/office/drawing/2020/classificationShape" xmlns:w16se="http://schemas.microsoft.com/office/word/2015/wordml/symex" xmlns:w16sdtdh="http://schemas.microsoft.com/office/word/2020/wordml/sdtdatahash" xmlns:w16du="http://schemas.microsoft.com/office/word/2023/wordml/word16du" xmlns:w16="http://schemas.microsoft.com/office/word/2018/wordml" xmlns:w16cid="http://schemas.microsoft.com/office/word/2016/wordml/cid" xmlns:w16cex="http://schemas.microsoft.com/office/word/2018/wordml/cex" xmlns:w="http://schemas.openxmlformats.org/wordprocessingml/2006/main" xmlns:w10="urn:schemas-microsoft-com:office:word" xmlns:v="urn:schemas-microsoft-com:vml" xmlns:oel="http://schemas.microsoft.com/office/2019/extlst" xmlns:o="urn:schemas-microsoft-com:office:office" xmlns:am3d="http://schemas.microsoft.com/office/drawing/2017/model3d" xmlns:aink="http://schemas.microsoft.com/office/drawing/2016/ink" xmlns:cx8="http://schemas.microsoft.com/office/drawing/2016/5/14/chartex" xmlns:cx7="http://schemas.microsoft.com/office/drawing/2016/5/13/chartex" xmlns:cx6="http://schemas.microsoft.com/office/drawing/2016/5/12/chartex" xmlns:cx5="http://schemas.microsoft.com/office/drawing/2016/5/11/chartex" xmlns:cx4="http://schemas.microsoft.com/office/drawing/2016/5/10/chartex" xmlns:cx3="http://schemas.microsoft.com/office/drawing/2016/5/9/chartex" xmlns:cx2="http://schemas.microsoft.com/office/drawing/2015/10/21/chartex" xmlns:cx1="http://schemas.microsoft.com/office/drawing/2015/9/8/chartex" xmlns:cx="http://schemas.microsoft.com/office/drawing/2014/chartex" xmlns="" classificationOutcomeType="ftr"/>
                   </a:ext>
                 </a:extLst>
               </wp:docPr>
@@ -22986,14 +23023,12 @@
 </file>
 
 <file path=customXml/item1.xml><?xml version="1.0" encoding="utf-8"?>
-<p:properties xmlns:p="http://schemas.microsoft.com/office/2006/metadata/properties" xmlns:xsi="http://www.w3.org/2001/XMLSchema-instance" xmlns:pc="http://schemas.microsoft.com/office/infopath/2007/PartnerControls">
-  <documentManagement>
-    <lcf76f155ced4ddcb4097134ff3c332f xmlns="e2ac5d5a-e777-4e3d-9f2e-e511170a05ad">
-      <Terms xmlns="http://schemas.microsoft.com/office/infopath/2007/PartnerControls"/>
-    </lcf76f155ced4ddcb4097134ff3c332f>
-    <TaxCatchAll xmlns="27408e5b-db9e-47ae-8a4e-b91a71634bec" xsi:nil="true"/>
-  </documentManagement>
-</p:properties>
+<?mso-contentType ?>
+<FormTemplates xmlns="http://schemas.microsoft.com/sharepoint/v3/contenttype/forms">
+  <Display>DocumentLibraryForm</Display>
+  <Edit>DocumentLibraryForm</Edit>
+  <New>DocumentLibraryForm</New>
+</FormTemplates>
 </file>
 
 <file path=customXml/item2.xml><?xml version="1.0" encoding="utf-8"?>
@@ -23232,12 +23267,14 @@
 </file>
 
 <file path=customXml/item3.xml><?xml version="1.0" encoding="utf-8"?>
-<?mso-contentType ?>
-<FormTemplates xmlns="http://schemas.microsoft.com/sharepoint/v3/contenttype/forms">
-  <Display>DocumentLibraryForm</Display>
-  <Edit>DocumentLibraryForm</Edit>
-  <New>DocumentLibraryForm</New>
-</FormTemplates>
+<p:properties xmlns:p="http://schemas.microsoft.com/office/2006/metadata/properties" xmlns:xsi="http://www.w3.org/2001/XMLSchema-instance" xmlns:pc="http://schemas.microsoft.com/office/infopath/2007/PartnerControls">
+  <documentManagement>
+    <lcf76f155ced4ddcb4097134ff3c332f xmlns="e2ac5d5a-e777-4e3d-9f2e-e511170a05ad">
+      <Terms xmlns="http://schemas.microsoft.com/office/infopath/2007/PartnerControls"/>
+    </lcf76f155ced4ddcb4097134ff3c332f>
+    <TaxCatchAll xmlns="27408e5b-db9e-47ae-8a4e-b91a71634bec" xsi:nil="true"/>
+  </documentManagement>
+</p:properties>
 </file>
 
 <file path=customXml/item4.xml><?xml version="1.0" encoding="utf-8"?>
@@ -23245,12 +23282,9 @@
 </file>
 
 <file path=customXml/itemProps1.xml><?xml version="1.0" encoding="utf-8"?>
-<ds:datastoreItem xmlns:ds="http://schemas.openxmlformats.org/officeDocument/2006/customXml" ds:itemID="{305CD977-AB85-4DFE-8BD6-46D1BFD0F0ED}">
+<ds:datastoreItem xmlns:ds="http://schemas.openxmlformats.org/officeDocument/2006/customXml" ds:itemID="{6BD10697-D754-4B0F-9ACE-82CAE11369FB}">
   <ds:schemaRefs>
-    <ds:schemaRef ds:uri="http://schemas.microsoft.com/office/2006/metadata/properties"/>
-    <ds:schemaRef ds:uri="http://schemas.microsoft.com/office/infopath/2007/PartnerControls"/>
-    <ds:schemaRef ds:uri="e2ac5d5a-e777-4e3d-9f2e-e511170a05ad"/>
-    <ds:schemaRef ds:uri="27408e5b-db9e-47ae-8a4e-b91a71634bec"/>
+    <ds:schemaRef ds:uri="http://schemas.microsoft.com/sharepoint/v3/contenttype/forms"/>
   </ds:schemaRefs>
 </ds:datastoreItem>
 </file>
@@ -23275,15 +23309,18 @@
 </file>
 
 <file path=customXml/itemProps3.xml><?xml version="1.0" encoding="utf-8"?>
-<ds:datastoreItem xmlns:ds="http://schemas.openxmlformats.org/officeDocument/2006/customXml" ds:itemID="{6BD10697-D754-4B0F-9ACE-82CAE11369FB}">
+<ds:datastoreItem xmlns:ds="http://schemas.openxmlformats.org/officeDocument/2006/customXml" ds:itemID="{305CD977-AB85-4DFE-8BD6-46D1BFD0F0ED}">
   <ds:schemaRefs>
-    <ds:schemaRef ds:uri="http://schemas.microsoft.com/sharepoint/v3/contenttype/forms"/>
+    <ds:schemaRef ds:uri="http://schemas.microsoft.com/office/2006/metadata/properties"/>
+    <ds:schemaRef ds:uri="http://schemas.microsoft.com/office/infopath/2007/PartnerControls"/>
+    <ds:schemaRef ds:uri="e2ac5d5a-e777-4e3d-9f2e-e511170a05ad"/>
+    <ds:schemaRef ds:uri="27408e5b-db9e-47ae-8a4e-b91a71634bec"/>
   </ds:schemaRefs>
 </ds:datastoreItem>
 </file>
 
 <file path=customXml/itemProps4.xml><?xml version="1.0" encoding="utf-8"?>
-<ds:datastoreItem xmlns:ds="http://schemas.openxmlformats.org/officeDocument/2006/customXml" ds:itemID="{5611AF3A-12A6-494E-97D2-43A34D5050D7}">
+<ds:datastoreItem xmlns:ds="http://schemas.openxmlformats.org/officeDocument/2006/customXml" ds:itemID="{7D648EB7-D0A5-425C-A969-F5AB6653D948}">
   <ds:schemaRefs>
     <ds:schemaRef ds:uri="http://schemas.openxmlformats.org/officeDocument/2006/bibliography"/>
   </ds:schemaRefs>

</xml_diff>